<commit_message>
vraag 20: wat weet je over ENVOY?
</commit_message>
<xml_diff>
--- a/samenvatting_theorie.docx
+++ b/samenvatting_theorie.docx
@@ -426,6 +426,56 @@
           <w:lang w:val="nl-NL"/>
         </w:rPr>
       </w:pPr>
+      <w:r>
+        <w:rPr>
+          <w:lang w:val="nl-NL"/>
+        </w:rPr>
+        <w:t xml:space="preserve">Leg uit wat </w:t>
+      </w:r>
+      <w:proofErr w:type="spellStart"/>
+      <w:r>
+        <w:rPr>
+          <w:lang w:val="nl-NL"/>
+        </w:rPr>
+        <w:t>TiKV</w:t>
+      </w:r>
+      <w:proofErr w:type="spellEnd"/>
+      <w:r>
+        <w:rPr>
+          <w:lang w:val="nl-NL"/>
+        </w:rPr>
+        <w:t xml:space="preserve"> en ETCD is en wanneer je welke gebruikt.</w:t>
+      </w:r>
+    </w:p>
+    <w:p>
+      <w:pPr>
+        <w:pStyle w:val="ListParagraph"/>
+        <w:numPr>
+          <w:ilvl w:val="0"/>
+          <w:numId w:val="1"/>
+        </w:numPr>
+        <w:rPr>
+          <w:lang w:val="nl-NL"/>
+        </w:rPr>
+      </w:pPr>
+      <w:r>
+        <w:rPr>
+          <w:lang w:val="nl-NL"/>
+        </w:rPr>
+        <w:t>Wat weet je over ENVOY?</w:t>
+      </w:r>
+    </w:p>
+    <w:p>
+      <w:pPr>
+        <w:pStyle w:val="ListParagraph"/>
+        <w:numPr>
+          <w:ilvl w:val="0"/>
+          <w:numId w:val="1"/>
+        </w:numPr>
+        <w:rPr>
+          <w:lang w:val="nl-NL"/>
+        </w:rPr>
+      </w:pPr>
     </w:p>
     <w:p>
       <w:pPr>
@@ -8953,7 +9003,19 @@
               <w:rPr>
                 <w:lang w:val="nl-NL"/>
               </w:rPr>
-              <w:t>cload</w:t>
+              <w:t>clo</w:t>
+            </w:r>
+            <w:r>
+              <w:rPr>
+                <w:lang w:val="nl-NL"/>
+              </w:rPr>
+              <w:t>u</w:t>
+            </w:r>
+            <w:r>
+              <w:rPr>
+                <w:lang w:val="nl-NL"/>
+              </w:rPr>
+              <w:t>d</w:t>
             </w:r>
             <w:proofErr w:type="spellEnd"/>
             <w:r>
@@ -8997,17 +9059,1449 @@
                 <w:lang w:val="nl-NL"/>
               </w:rPr>
             </w:pPr>
-          </w:p>
-          <w:p>
-            <w:pPr>
-              <w:rPr>
-                <w:lang w:val="nl-NL"/>
-              </w:rPr>
-            </w:pPr>
+            <w:proofErr w:type="spellStart"/>
+            <w:r>
+              <w:rPr>
+                <w:lang w:val="nl-NL"/>
+              </w:rPr>
+              <w:t>Vitess</w:t>
+            </w:r>
+            <w:proofErr w:type="spellEnd"/>
+            <w:r>
+              <w:rPr>
+                <w:lang w:val="nl-NL"/>
+              </w:rPr>
+              <w:t xml:space="preserve"> werd </w:t>
+            </w:r>
+            <w:proofErr w:type="spellStart"/>
+            <w:r>
+              <w:rPr>
+                <w:lang w:val="nl-NL"/>
+              </w:rPr>
+              <w:t>oorsponkelijk</w:t>
+            </w:r>
+            <w:proofErr w:type="spellEnd"/>
+            <w:r>
+              <w:rPr>
+                <w:lang w:val="nl-NL"/>
+              </w:rPr>
+              <w:t xml:space="preserve"> ontwikkeld door YouTube en is nu een CNCF-project, net als </w:t>
+            </w:r>
+            <w:proofErr w:type="spellStart"/>
+            <w:r>
+              <w:rPr>
+                <w:lang w:val="nl-NL"/>
+              </w:rPr>
+              <w:t>Kubernetes</w:t>
+            </w:r>
+            <w:proofErr w:type="spellEnd"/>
+            <w:r>
+              <w:rPr>
+                <w:lang w:val="nl-NL"/>
+              </w:rPr>
+              <w:t>.</w:t>
+            </w:r>
+          </w:p>
+          <w:p>
+            <w:pPr>
+              <w:rPr>
+                <w:lang w:val="nl-NL"/>
+              </w:rPr>
+            </w:pPr>
+          </w:p>
+          <w:p>
+            <w:pPr>
+              <w:rPr>
+                <w:lang w:val="nl-NL"/>
+              </w:rPr>
+            </w:pPr>
+            <w:proofErr w:type="spellStart"/>
+            <w:r>
+              <w:rPr>
+                <w:lang w:val="nl-NL"/>
+              </w:rPr>
+              <w:t>Vitess</w:t>
+            </w:r>
+            <w:proofErr w:type="spellEnd"/>
+            <w:r>
+              <w:rPr>
+                <w:lang w:val="nl-NL"/>
+              </w:rPr>
+              <w:t xml:space="preserve"> maakt het mogelijk om </w:t>
+            </w:r>
+            <w:proofErr w:type="spellStart"/>
+            <w:r>
+              <w:rPr>
+                <w:lang w:val="nl-NL"/>
+              </w:rPr>
+              <w:t>MySQL</w:t>
+            </w:r>
+            <w:proofErr w:type="spellEnd"/>
+            <w:r>
+              <w:rPr>
+                <w:lang w:val="nl-NL"/>
+              </w:rPr>
+              <w:t xml:space="preserve">-databases te </w:t>
+            </w:r>
+            <w:proofErr w:type="spellStart"/>
+            <w:r>
+              <w:rPr>
+                <w:lang w:val="nl-NL"/>
+              </w:rPr>
+              <w:t>sharden</w:t>
+            </w:r>
+            <w:proofErr w:type="spellEnd"/>
+            <w:r>
+              <w:rPr>
+                <w:lang w:val="nl-NL"/>
+              </w:rPr>
+              <w:t xml:space="preserve">, schalen en beheren, zonder dat je je applicatie hoeft te herschrijven. Het gedraagt zich als een </w:t>
+            </w:r>
+            <w:proofErr w:type="spellStart"/>
+            <w:r>
+              <w:rPr>
+                <w:lang w:val="nl-NL"/>
+              </w:rPr>
+              <w:t>proxylaag</w:t>
+            </w:r>
+            <w:proofErr w:type="spellEnd"/>
+            <w:r>
+              <w:rPr>
+                <w:lang w:val="nl-NL"/>
+              </w:rPr>
+              <w:t xml:space="preserve"> tussen je applicatie en </w:t>
+            </w:r>
+            <w:proofErr w:type="spellStart"/>
+            <w:r>
+              <w:rPr>
+                <w:lang w:val="nl-NL"/>
+              </w:rPr>
+              <w:t>MySQL-instances</w:t>
+            </w:r>
+            <w:proofErr w:type="spellEnd"/>
+            <w:r>
+              <w:rPr>
+                <w:lang w:val="nl-NL"/>
+              </w:rPr>
+              <w:t>, en voegt daar intelligente logica aan toe.</w:t>
+            </w:r>
+          </w:p>
+          <w:p>
+            <w:pPr>
+              <w:rPr>
+                <w:lang w:val="nl-NL"/>
+              </w:rPr>
+            </w:pPr>
+          </w:p>
+          <w:p>
+            <w:pPr>
+              <w:rPr>
+                <w:b/>
+                <w:bCs/>
+                <w:lang w:val="nl-NL"/>
+              </w:rPr>
+            </w:pPr>
+            <w:r>
+              <w:rPr>
+                <w:lang w:val="nl-NL"/>
+              </w:rPr>
+              <w:t xml:space="preserve">Belangrijkste </w:t>
+            </w:r>
+            <w:r>
+              <w:rPr>
+                <w:b/>
+                <w:bCs/>
+                <w:lang w:val="nl-NL"/>
+              </w:rPr>
+              <w:t xml:space="preserve">Features van </w:t>
+            </w:r>
+            <w:proofErr w:type="spellStart"/>
+            <w:r>
+              <w:rPr>
+                <w:b/>
+                <w:bCs/>
+                <w:lang w:val="nl-NL"/>
+              </w:rPr>
+              <w:t>Vitess</w:t>
+            </w:r>
+            <w:proofErr w:type="spellEnd"/>
+          </w:p>
+          <w:p>
+            <w:pPr>
+              <w:rPr>
+                <w:lang w:val="nl-NL"/>
+              </w:rPr>
+            </w:pPr>
+            <w:r>
+              <w:rPr>
+                <w:lang w:val="nl-NL"/>
+              </w:rPr>
+              <w:t>Performantie:</w:t>
+            </w:r>
+          </w:p>
+          <w:p>
+            <w:pPr>
+              <w:pStyle w:val="ListParagraph"/>
+              <w:numPr>
+                <w:ilvl w:val="0"/>
+                <w:numId w:val="4"/>
+              </w:numPr>
+              <w:rPr>
+                <w:lang w:val="nl-NL"/>
+              </w:rPr>
+            </w:pPr>
+            <w:proofErr w:type="spellStart"/>
+            <w:r>
+              <w:rPr>
+                <w:b/>
+                <w:bCs/>
+                <w:lang w:val="nl-NL"/>
+              </w:rPr>
+              <w:t>Sharding</w:t>
+            </w:r>
+            <w:proofErr w:type="spellEnd"/>
+            <w:r>
+              <w:rPr>
+                <w:b/>
+                <w:bCs/>
+                <w:lang w:val="nl-NL"/>
+              </w:rPr>
+              <w:t>:</w:t>
+            </w:r>
+            <w:r>
+              <w:rPr>
+                <w:lang w:val="nl-NL"/>
+              </w:rPr>
+              <w:br/>
+              <w:t xml:space="preserve">Verdeelt je database over meerder </w:t>
+            </w:r>
+            <w:proofErr w:type="spellStart"/>
+            <w:r>
+              <w:rPr>
+                <w:lang w:val="nl-NL"/>
+              </w:rPr>
+              <w:t>MySQL</w:t>
+            </w:r>
+            <w:r>
+              <w:rPr>
+                <w:lang w:val="nl-NL"/>
+              </w:rPr>
+              <w:t>-</w:t>
+            </w:r>
+            <w:r>
+              <w:rPr>
+                <w:lang w:val="nl-NL"/>
+              </w:rPr>
+              <w:t>instances</w:t>
+            </w:r>
+            <w:proofErr w:type="spellEnd"/>
+            <w:r>
+              <w:rPr>
+                <w:lang w:val="nl-NL"/>
+              </w:rPr>
+              <w:t xml:space="preserve"> (</w:t>
+            </w:r>
+            <w:proofErr w:type="spellStart"/>
+            <w:r>
+              <w:rPr>
+                <w:lang w:val="nl-NL"/>
+              </w:rPr>
+              <w:t>shards</w:t>
+            </w:r>
+            <w:proofErr w:type="spellEnd"/>
+            <w:r>
+              <w:rPr>
+                <w:lang w:val="nl-NL"/>
+              </w:rPr>
+              <w:t>), zodat je horizontaal kunt schalen.</w:t>
+            </w:r>
+          </w:p>
+          <w:p>
+            <w:pPr>
+              <w:pStyle w:val="ListParagraph"/>
+              <w:numPr>
+                <w:ilvl w:val="0"/>
+                <w:numId w:val="4"/>
+              </w:numPr>
+              <w:rPr>
+                <w:lang w:val="nl-NL"/>
+              </w:rPr>
+            </w:pPr>
+            <w:r>
+              <w:rPr>
+                <w:b/>
+                <w:bCs/>
+                <w:lang w:val="nl-NL"/>
+              </w:rPr>
+              <w:t>Connection pooling</w:t>
+            </w:r>
+            <w:r>
+              <w:rPr>
+                <w:lang w:val="nl-NL"/>
+              </w:rPr>
+              <w:t>:</w:t>
+            </w:r>
+            <w:r>
+              <w:rPr>
+                <w:lang w:val="nl-NL"/>
+              </w:rPr>
+              <w:br/>
+              <w:t xml:space="preserve">Beheert </w:t>
+            </w:r>
+            <w:proofErr w:type="spellStart"/>
+            <w:r>
+              <w:rPr>
+                <w:lang w:val="nl-NL"/>
+              </w:rPr>
+              <w:t>efficient</w:t>
+            </w:r>
+            <w:proofErr w:type="spellEnd"/>
+            <w:r>
+              <w:rPr>
+                <w:lang w:val="nl-NL"/>
+              </w:rPr>
+              <w:t xml:space="preserve"> databaseverbindingen, bela</w:t>
+            </w:r>
+            <w:r>
+              <w:rPr>
+                <w:lang w:val="nl-NL"/>
+              </w:rPr>
+              <w:t>ngrijk voor grote aantallen gelijktijdige gebruikers.</w:t>
+            </w:r>
+          </w:p>
+          <w:p>
+            <w:pPr>
+              <w:pStyle w:val="ListParagraph"/>
+              <w:numPr>
+                <w:ilvl w:val="0"/>
+                <w:numId w:val="4"/>
+              </w:numPr>
+              <w:rPr>
+                <w:lang w:val="nl-NL"/>
+              </w:rPr>
+            </w:pPr>
+            <w:r>
+              <w:rPr>
+                <w:b/>
+                <w:bCs/>
+                <w:lang w:val="nl-NL"/>
+              </w:rPr>
+              <w:t>Query de</w:t>
+            </w:r>
+            <w:r>
+              <w:rPr>
+                <w:b/>
+                <w:bCs/>
+                <w:lang w:val="nl-NL"/>
+              </w:rPr>
+              <w:t>-</w:t>
+            </w:r>
+            <w:proofErr w:type="spellStart"/>
+            <w:r>
+              <w:rPr>
+                <w:b/>
+                <w:bCs/>
+                <w:lang w:val="nl-NL"/>
+              </w:rPr>
+              <w:t>duping</w:t>
+            </w:r>
+            <w:proofErr w:type="spellEnd"/>
+            <w:r>
+              <w:rPr>
+                <w:lang w:val="nl-NL"/>
+              </w:rPr>
+              <w:t xml:space="preserve">: </w:t>
+            </w:r>
+            <w:r>
+              <w:rPr>
+                <w:lang w:val="nl-NL"/>
+              </w:rPr>
+              <w:br/>
+              <w:t>Hergebruik de resultaten van een lopende query voor identieke verzoeken terwijl de lopende query nog steeds uitgevoerd wordt.</w:t>
+            </w:r>
+          </w:p>
+          <w:p>
+            <w:pPr>
+              <w:pStyle w:val="ListParagraph"/>
+              <w:numPr>
+                <w:ilvl w:val="0"/>
+                <w:numId w:val="4"/>
+              </w:numPr>
+              <w:rPr>
+                <w:lang w:val="nl-NL"/>
+              </w:rPr>
+            </w:pPr>
+            <w:r>
+              <w:rPr>
+                <w:b/>
+                <w:bCs/>
+                <w:lang w:val="nl-NL"/>
+              </w:rPr>
+              <w:t>Transaction manager</w:t>
+            </w:r>
+            <w:r>
+              <w:rPr>
+                <w:lang w:val="nl-NL"/>
+              </w:rPr>
+              <w:t>:</w:t>
+            </w:r>
+            <w:r>
+              <w:rPr>
+                <w:lang w:val="nl-NL"/>
+              </w:rPr>
+              <w:br/>
+              <w:t>Beperkt het aantal gelijktijdige transacties en beheer deadlines om de doorgang te optimaliseren.</w:t>
+            </w:r>
+          </w:p>
+          <w:p>
+            <w:pPr>
+              <w:rPr>
+                <w:lang w:val="nl-NL"/>
+              </w:rPr>
+            </w:pPr>
+          </w:p>
+          <w:p>
+            <w:pPr>
+              <w:rPr>
+                <w:lang w:val="nl-NL"/>
+              </w:rPr>
+            </w:pPr>
+            <w:r>
+              <w:rPr>
+                <w:lang w:val="nl-NL"/>
+              </w:rPr>
+              <w:t>Beveiliging:</w:t>
+            </w:r>
+          </w:p>
+          <w:p>
+            <w:pPr>
+              <w:pStyle w:val="ListParagraph"/>
+              <w:numPr>
+                <w:ilvl w:val="0"/>
+                <w:numId w:val="4"/>
+              </w:numPr>
+              <w:rPr>
+                <w:lang w:val="nl-NL"/>
+              </w:rPr>
+            </w:pPr>
+            <w:r>
+              <w:rPr>
+                <w:b/>
+                <w:bCs/>
+                <w:lang w:val="nl-NL"/>
+              </w:rPr>
+              <w:t>Query rewriting &amp; routing</w:t>
+            </w:r>
+            <w:r>
+              <w:rPr>
+                <w:lang w:val="nl-NL"/>
+              </w:rPr>
+              <w:t>:</w:t>
+            </w:r>
+            <w:r>
+              <w:rPr>
+                <w:lang w:val="nl-NL"/>
+              </w:rPr>
+              <w:br/>
+              <w:t>Stuurt SQL-</w:t>
+            </w:r>
+            <w:proofErr w:type="spellStart"/>
+            <w:r>
+              <w:rPr>
+                <w:lang w:val="nl-NL"/>
+              </w:rPr>
+              <w:t>queries</w:t>
+            </w:r>
+            <w:proofErr w:type="spellEnd"/>
+            <w:r>
+              <w:rPr>
+                <w:lang w:val="nl-NL"/>
+              </w:rPr>
+              <w:t xml:space="preserve"> naar de juist</w:t>
+            </w:r>
+            <w:r>
+              <w:rPr>
+                <w:lang w:val="nl-NL"/>
+              </w:rPr>
+              <w:t xml:space="preserve">e </w:t>
+            </w:r>
+            <w:proofErr w:type="spellStart"/>
+            <w:r>
+              <w:rPr>
+                <w:lang w:val="nl-NL"/>
+              </w:rPr>
+              <w:t>shard</w:t>
+            </w:r>
+            <w:proofErr w:type="spellEnd"/>
+            <w:r>
+              <w:rPr>
+                <w:lang w:val="nl-NL"/>
+              </w:rPr>
+              <w:t>(s) en past ze aan indien nodig.</w:t>
+            </w:r>
+          </w:p>
+          <w:p>
+            <w:pPr>
+              <w:pStyle w:val="ListParagraph"/>
+              <w:numPr>
+                <w:ilvl w:val="0"/>
+                <w:numId w:val="4"/>
+              </w:numPr>
+              <w:rPr>
+                <w:lang w:val="nl-NL"/>
+              </w:rPr>
+            </w:pPr>
+            <w:proofErr w:type="spellStart"/>
+            <w:r>
+              <w:rPr>
+                <w:b/>
+                <w:bCs/>
+                <w:lang w:val="nl-NL"/>
+              </w:rPr>
+              <w:t>Failover</w:t>
+            </w:r>
+            <w:proofErr w:type="spellEnd"/>
+            <w:r>
+              <w:rPr>
+                <w:b/>
+                <w:bCs/>
+                <w:lang w:val="nl-NL"/>
+              </w:rPr>
+              <w:t xml:space="preserve"> en </w:t>
+            </w:r>
+            <w:proofErr w:type="spellStart"/>
+            <w:r>
+              <w:rPr>
+                <w:b/>
+                <w:bCs/>
+                <w:lang w:val="nl-NL"/>
+              </w:rPr>
+              <w:t>reparenting</w:t>
+            </w:r>
+            <w:proofErr w:type="spellEnd"/>
+            <w:r>
+              <w:rPr>
+                <w:lang w:val="nl-NL"/>
+              </w:rPr>
+              <w:t>:</w:t>
+            </w:r>
+            <w:r>
+              <w:rPr>
+                <w:lang w:val="nl-NL"/>
+              </w:rPr>
+              <w:br/>
+              <w:t xml:space="preserve">Ondersteunt automatische en handmatige </w:t>
+            </w:r>
+            <w:proofErr w:type="spellStart"/>
+            <w:r>
+              <w:rPr>
+                <w:lang w:val="nl-NL"/>
+              </w:rPr>
+              <w:t>failovers</w:t>
+            </w:r>
+            <w:proofErr w:type="spellEnd"/>
+            <w:r>
+              <w:rPr>
+                <w:lang w:val="nl-NL"/>
+              </w:rPr>
+              <w:t xml:space="preserve"> bij crashes van </w:t>
+            </w:r>
+            <w:proofErr w:type="spellStart"/>
+            <w:r>
+              <w:rPr>
+                <w:lang w:val="nl-NL"/>
+              </w:rPr>
+              <w:t>primaries</w:t>
+            </w:r>
+            <w:proofErr w:type="spellEnd"/>
+            <w:r>
+              <w:rPr>
+                <w:lang w:val="nl-NL"/>
+              </w:rPr>
+              <w:t>.</w:t>
+            </w:r>
+          </w:p>
+          <w:p>
+            <w:pPr>
+              <w:pStyle w:val="ListParagraph"/>
+              <w:numPr>
+                <w:ilvl w:val="0"/>
+                <w:numId w:val="4"/>
+              </w:numPr>
+              <w:rPr>
+                <w:lang w:val="nl-NL"/>
+              </w:rPr>
+            </w:pPr>
+            <w:proofErr w:type="spellStart"/>
+            <w:r>
+              <w:rPr>
+                <w:b/>
+                <w:bCs/>
+                <w:lang w:val="nl-NL"/>
+              </w:rPr>
+              <w:t>Backup</w:t>
+            </w:r>
+            <w:proofErr w:type="spellEnd"/>
+            <w:r>
+              <w:rPr>
+                <w:b/>
+                <w:bCs/>
+                <w:lang w:val="nl-NL"/>
+              </w:rPr>
+              <w:t xml:space="preserve"> &amp; </w:t>
+            </w:r>
+            <w:proofErr w:type="spellStart"/>
+            <w:r>
+              <w:rPr>
+                <w:b/>
+                <w:bCs/>
+                <w:lang w:val="nl-NL"/>
+              </w:rPr>
+              <w:t>restore</w:t>
+            </w:r>
+            <w:proofErr w:type="spellEnd"/>
+            <w:r>
+              <w:rPr>
+                <w:lang w:val="nl-NL"/>
+              </w:rPr>
+              <w:t xml:space="preserve">: geïntegreerde tools voor back-ups van </w:t>
+            </w:r>
+            <w:proofErr w:type="spellStart"/>
+            <w:r>
+              <w:rPr>
+                <w:lang w:val="nl-NL"/>
+              </w:rPr>
+              <w:t>gesharde</w:t>
+            </w:r>
+            <w:proofErr w:type="spellEnd"/>
+            <w:r>
+              <w:rPr>
+                <w:lang w:val="nl-NL"/>
+              </w:rPr>
+              <w:t xml:space="preserve"> databases.</w:t>
+            </w:r>
+          </w:p>
+          <w:p>
+            <w:pPr>
+              <w:jc w:val="center"/>
+              <w:rPr>
+                <w:lang w:val="nl-NL"/>
+              </w:rPr>
+            </w:pPr>
+            <w:r>
+              <w:rPr>
+                <w:lang w:val="nl-NL"/>
+              </w:rPr>
+              <w:drawing>
+                <wp:inline distT="0" distB="0" distL="0" distR="0" wp14:anchorId="10DF2FD4" wp14:editId="36AABF8E">
+                  <wp:extent cx="5324475" cy="1909520"/>
+                  <wp:effectExtent l="0" t="0" r="0" b="0"/>
+                  <wp:docPr id="1997479322" name="Picture 1"/>
+                  <wp:cNvGraphicFramePr>
+                    <a:graphicFrameLocks xmlns:a="http://schemas.openxmlformats.org/drawingml/2006/main" noChangeAspect="1"/>
+                  </wp:cNvGraphicFramePr>
+                  <a:graphic xmlns:a="http://schemas.openxmlformats.org/drawingml/2006/main">
+                    <a:graphicData uri="http://schemas.openxmlformats.org/drawingml/2006/picture">
+                      <pic:pic xmlns:pic="http://schemas.openxmlformats.org/drawingml/2006/picture">
+                        <pic:nvPicPr>
+                          <pic:cNvPr id="1997479322" name=""/>
+                          <pic:cNvPicPr/>
+                        </pic:nvPicPr>
+                        <pic:blipFill>
+                          <a:blip r:embed="rId25"/>
+                          <a:stretch>
+                            <a:fillRect/>
+                          </a:stretch>
+                        </pic:blipFill>
+                        <pic:spPr>
+                          <a:xfrm>
+                            <a:off x="0" y="0"/>
+                            <a:ext cx="5333144" cy="1912629"/>
+                          </a:xfrm>
+                          <a:prstGeom prst="rect">
+                            <a:avLst/>
+                          </a:prstGeom>
+                        </pic:spPr>
+                      </pic:pic>
+                    </a:graphicData>
+                  </a:graphic>
+                </wp:inline>
+              </w:drawing>
+            </w:r>
           </w:p>
         </w:tc>
       </w:tr>
     </w:tbl>
+    <w:p>
+      <w:pPr>
+        <w:rPr>
+          <w:lang w:val="nl-NL"/>
+        </w:rPr>
+      </w:pPr>
+    </w:p>
+    <w:p>
+      <w:pPr>
+        <w:pStyle w:val="ListParagraph"/>
+        <w:numPr>
+          <w:ilvl w:val="0"/>
+          <w:numId w:val="7"/>
+        </w:numPr>
+        <w:rPr>
+          <w:lang w:val="nl-NL"/>
+        </w:rPr>
+      </w:pPr>
+    </w:p>
+    <w:tbl>
+      <w:tblPr>
+        <w:tblStyle w:val="TableGrid"/>
+        <w:tblW w:w="0" w:type="auto"/>
+        <w:tblLook w:val="04A0" w:firstRow="1" w:lastRow="0" w:firstColumn="1" w:lastColumn="0" w:noHBand="0" w:noVBand="1"/>
+      </w:tblPr>
+      <w:tblGrid>
+        <w:gridCol w:w="9016"/>
+      </w:tblGrid>
+      <w:tr>
+        <w:tc>
+          <w:tcPr>
+            <w:tcW w:w="9016" w:type="dxa"/>
+          </w:tcPr>
+          <w:p>
+            <w:pPr>
+              <w:rPr>
+                <w:lang w:val="nl-NL"/>
+              </w:rPr>
+            </w:pPr>
+            <w:r>
+              <w:rPr>
+                <w:b/>
+                <w:bCs/>
+                <w:lang w:val="nl-NL"/>
+              </w:rPr>
+              <w:t>ETCD</w:t>
+            </w:r>
+            <w:r>
+              <w:rPr>
+                <w:lang w:val="nl-NL"/>
+              </w:rPr>
+              <w:br/>
+            </w:r>
+            <w:proofErr w:type="spellStart"/>
+            <w:r>
+              <w:rPr>
+                <w:lang w:val="nl-NL"/>
+              </w:rPr>
+              <w:t>ETCD</w:t>
+            </w:r>
+            <w:proofErr w:type="spellEnd"/>
+            <w:r>
+              <w:rPr>
+                <w:lang w:val="nl-NL"/>
+              </w:rPr>
+              <w:t xml:space="preserve"> is een lichtgewicht, </w:t>
+            </w:r>
+            <w:r>
+              <w:rPr>
+                <w:lang w:val="nl-NL"/>
+              </w:rPr>
+              <w:t xml:space="preserve">gedistribueerde </w:t>
+            </w:r>
+            <w:proofErr w:type="spellStart"/>
+            <w:r>
+              <w:rPr>
+                <w:lang w:val="nl-NL"/>
+              </w:rPr>
+              <w:t>key-value</w:t>
+            </w:r>
+            <w:proofErr w:type="spellEnd"/>
+            <w:r>
+              <w:rPr>
+                <w:lang w:val="nl-NL"/>
+              </w:rPr>
+              <w:t xml:space="preserve"> store, gebouwd door CoreOS.</w:t>
+            </w:r>
+          </w:p>
+          <w:p>
+            <w:pPr>
+              <w:rPr>
+                <w:lang w:val="nl-NL"/>
+              </w:rPr>
+            </w:pPr>
+            <w:r>
+              <w:rPr>
+                <w:lang w:val="nl-NL"/>
+              </w:rPr>
+              <w:t xml:space="preserve">Het is geoptimaliseerd voor lage </w:t>
+            </w:r>
+            <w:proofErr w:type="spellStart"/>
+            <w:r>
+              <w:rPr>
+                <w:lang w:val="nl-NL"/>
+              </w:rPr>
+              <w:t>latency</w:t>
+            </w:r>
+            <w:proofErr w:type="spellEnd"/>
+            <w:r>
+              <w:rPr>
+                <w:lang w:val="nl-NL"/>
+              </w:rPr>
+              <w:t>, hoge consistentie, en wordt gebruikt voor</w:t>
+            </w:r>
+            <w:r>
+              <w:rPr>
+                <w:lang w:val="nl-NL"/>
+              </w:rPr>
+              <w:t>:</w:t>
+            </w:r>
+          </w:p>
+          <w:p>
+            <w:pPr>
+              <w:pStyle w:val="ListParagraph"/>
+              <w:numPr>
+                <w:ilvl w:val="0"/>
+                <w:numId w:val="4"/>
+              </w:numPr>
+              <w:rPr>
+                <w:lang w:val="nl-NL"/>
+              </w:rPr>
+            </w:pPr>
+            <w:r>
+              <w:rPr>
+                <w:lang w:val="nl-NL"/>
+              </w:rPr>
+              <w:t>Configuratiebeheer</w:t>
+            </w:r>
+          </w:p>
+          <w:p>
+            <w:pPr>
+              <w:pStyle w:val="ListParagraph"/>
+              <w:numPr>
+                <w:ilvl w:val="0"/>
+                <w:numId w:val="4"/>
+              </w:numPr>
+              <w:rPr>
+                <w:lang w:val="nl-NL"/>
+              </w:rPr>
+            </w:pPr>
+            <w:r>
+              <w:rPr>
+                <w:lang w:val="nl-NL"/>
+              </w:rPr>
+              <w:t xml:space="preserve">Leader </w:t>
+            </w:r>
+            <w:proofErr w:type="spellStart"/>
+            <w:r>
+              <w:rPr>
+                <w:lang w:val="nl-NL"/>
+              </w:rPr>
+              <w:t>election</w:t>
+            </w:r>
+            <w:proofErr w:type="spellEnd"/>
+          </w:p>
+          <w:p>
+            <w:pPr>
+              <w:pStyle w:val="ListParagraph"/>
+              <w:numPr>
+                <w:ilvl w:val="0"/>
+                <w:numId w:val="4"/>
+              </w:numPr>
+              <w:rPr>
+                <w:lang w:val="nl-NL"/>
+              </w:rPr>
+            </w:pPr>
+            <w:r>
+              <w:rPr>
+                <w:lang w:val="nl-NL"/>
+              </w:rPr>
+              <w:t>Service Discovery</w:t>
+            </w:r>
+          </w:p>
+          <w:p>
+            <w:pPr>
+              <w:pStyle w:val="ListParagraph"/>
+              <w:numPr>
+                <w:ilvl w:val="0"/>
+                <w:numId w:val="4"/>
+              </w:numPr>
+              <w:rPr>
+                <w:lang w:val="nl-NL"/>
+              </w:rPr>
+            </w:pPr>
+            <w:proofErr w:type="spellStart"/>
+            <w:r>
+              <w:rPr>
+                <w:lang w:val="nl-NL"/>
+              </w:rPr>
+              <w:t>Kubernetes</w:t>
+            </w:r>
+            <w:proofErr w:type="spellEnd"/>
+            <w:r>
+              <w:rPr>
+                <w:lang w:val="nl-NL"/>
+              </w:rPr>
+              <w:t xml:space="preserve"> intern (voor de control </w:t>
+            </w:r>
+            <w:proofErr w:type="spellStart"/>
+            <w:r>
+              <w:rPr>
+                <w:lang w:val="nl-NL"/>
+              </w:rPr>
+              <w:t>plane</w:t>
+            </w:r>
+            <w:proofErr w:type="spellEnd"/>
+            <w:r>
+              <w:rPr>
+                <w:lang w:val="nl-NL"/>
+              </w:rPr>
+              <w:t>)</w:t>
+            </w:r>
+          </w:p>
+          <w:p>
+            <w:pPr>
+              <w:rPr>
+                <w:lang w:val="nl-NL"/>
+              </w:rPr>
+            </w:pPr>
+            <w:r>
+              <w:rPr>
+                <w:b/>
+                <w:bCs/>
+                <w:lang w:val="nl-NL"/>
+              </w:rPr>
+              <w:t>Gebruik</w:t>
+            </w:r>
+            <w:r>
+              <w:rPr>
+                <w:lang w:val="nl-NL"/>
+              </w:rPr>
+              <w:t xml:space="preserve"> (door </w:t>
+            </w:r>
+            <w:proofErr w:type="spellStart"/>
+            <w:r>
+              <w:rPr>
+                <w:lang w:val="nl-NL"/>
+              </w:rPr>
+              <w:t>Kubernetes</w:t>
+            </w:r>
+            <w:proofErr w:type="spellEnd"/>
+            <w:r>
+              <w:rPr>
+                <w:lang w:val="nl-NL"/>
+              </w:rPr>
+              <w:t xml:space="preserve"> voor onder andere):</w:t>
+            </w:r>
+          </w:p>
+          <w:p>
+            <w:pPr>
+              <w:pStyle w:val="ListParagraph"/>
+              <w:numPr>
+                <w:ilvl w:val="0"/>
+                <w:numId w:val="4"/>
+              </w:numPr>
+              <w:rPr>
+                <w:lang w:val="nl-NL"/>
+              </w:rPr>
+            </w:pPr>
+            <w:r>
+              <w:rPr>
+                <w:lang w:val="nl-NL"/>
+              </w:rPr>
+              <w:t xml:space="preserve">Te onthouden welke </w:t>
+            </w:r>
+            <w:proofErr w:type="spellStart"/>
+            <w:r>
+              <w:rPr>
+                <w:lang w:val="nl-NL"/>
+              </w:rPr>
+              <w:t>pods</w:t>
+            </w:r>
+            <w:proofErr w:type="spellEnd"/>
+            <w:r>
+              <w:rPr>
+                <w:lang w:val="nl-NL"/>
+              </w:rPr>
+              <w:t xml:space="preserve"> er zi</w:t>
+            </w:r>
+            <w:r>
+              <w:rPr>
+                <w:lang w:val="nl-NL"/>
+              </w:rPr>
+              <w:t>jn</w:t>
+            </w:r>
+          </w:p>
+          <w:p>
+            <w:pPr>
+              <w:pStyle w:val="ListParagraph"/>
+              <w:numPr>
+                <w:ilvl w:val="0"/>
+                <w:numId w:val="4"/>
+              </w:numPr>
+              <w:rPr>
+                <w:lang w:val="nl-NL"/>
+              </w:rPr>
+            </w:pPr>
+            <w:r>
+              <w:rPr>
+                <w:lang w:val="nl-NL"/>
+              </w:rPr>
+              <w:t xml:space="preserve">Welke </w:t>
+            </w:r>
+            <w:proofErr w:type="spellStart"/>
+            <w:r>
+              <w:rPr>
+                <w:lang w:val="nl-NL"/>
+              </w:rPr>
+              <w:t>nodes</w:t>
+            </w:r>
+            <w:proofErr w:type="spellEnd"/>
+            <w:r>
+              <w:rPr>
+                <w:lang w:val="nl-NL"/>
+              </w:rPr>
+              <w:t xml:space="preserve"> er zijn</w:t>
+            </w:r>
+          </w:p>
+          <w:p>
+            <w:pPr>
+              <w:pStyle w:val="ListParagraph"/>
+              <w:numPr>
+                <w:ilvl w:val="0"/>
+                <w:numId w:val="4"/>
+              </w:numPr>
+              <w:rPr>
+                <w:lang w:val="nl-NL"/>
+              </w:rPr>
+            </w:pPr>
+            <w:r>
+              <w:rPr>
+                <w:lang w:val="nl-NL"/>
+              </w:rPr>
+              <w:t>Welke configuraties zijn toegepast</w:t>
+            </w:r>
+          </w:p>
+          <w:p>
+            <w:pPr>
+              <w:rPr>
+                <w:lang w:val="nl-NL"/>
+              </w:rPr>
+            </w:pPr>
+          </w:p>
+          <w:p>
+            <w:pPr>
+              <w:rPr>
+                <w:lang w:val="nl-NL"/>
+              </w:rPr>
+            </w:pPr>
+          </w:p>
+          <w:p>
+            <w:pPr>
+              <w:rPr>
+                <w:lang w:val="nl-NL"/>
+              </w:rPr>
+            </w:pPr>
+            <w:proofErr w:type="spellStart"/>
+            <w:r>
+              <w:rPr>
+                <w:b/>
+                <w:bCs/>
+                <w:lang w:val="nl-NL"/>
+              </w:rPr>
+              <w:t>TiKV</w:t>
+            </w:r>
+            <w:proofErr w:type="spellEnd"/>
+            <w:r>
+              <w:rPr>
+                <w:b/>
+                <w:bCs/>
+                <w:lang w:val="nl-NL"/>
+              </w:rPr>
+              <w:t xml:space="preserve"> </w:t>
+            </w:r>
+          </w:p>
+          <w:p>
+            <w:pPr>
+              <w:rPr>
+                <w:lang w:val="nl-NL"/>
+              </w:rPr>
+            </w:pPr>
+            <w:proofErr w:type="spellStart"/>
+            <w:r>
+              <w:rPr>
+                <w:lang w:val="nl-NL"/>
+              </w:rPr>
+              <w:t>TiKV</w:t>
+            </w:r>
+            <w:proofErr w:type="spellEnd"/>
+            <w:r>
+              <w:rPr>
+                <w:lang w:val="nl-NL"/>
+              </w:rPr>
+              <w:t xml:space="preserve"> is een gedistribueerde transactionele </w:t>
+            </w:r>
+            <w:proofErr w:type="spellStart"/>
+            <w:r>
+              <w:rPr>
+                <w:lang w:val="nl-NL"/>
+              </w:rPr>
+              <w:t>key-value</w:t>
+            </w:r>
+            <w:proofErr w:type="spellEnd"/>
+            <w:r>
+              <w:rPr>
+                <w:lang w:val="nl-NL"/>
+              </w:rPr>
+              <w:t xml:space="preserve"> database, ontwikkeld door </w:t>
+            </w:r>
+            <w:proofErr w:type="spellStart"/>
+            <w:r>
+              <w:rPr>
+                <w:lang w:val="nl-NL"/>
+              </w:rPr>
+              <w:t>PingCAP</w:t>
+            </w:r>
+            <w:proofErr w:type="spellEnd"/>
+            <w:r>
+              <w:rPr>
+                <w:lang w:val="nl-NL"/>
+              </w:rPr>
+              <w:t>.</w:t>
+            </w:r>
+          </w:p>
+          <w:p>
+            <w:pPr>
+              <w:rPr>
+                <w:lang w:val="nl-NL"/>
+              </w:rPr>
+            </w:pPr>
+            <w:r>
+              <w:rPr>
+                <w:lang w:val="nl-NL"/>
+              </w:rPr>
+              <w:t>Het is bedoeld als Back0end opslagengine voor relationele databases.</w:t>
+            </w:r>
+          </w:p>
+          <w:p>
+            <w:pPr>
+              <w:rPr>
+                <w:lang w:val="nl-NL"/>
+              </w:rPr>
+            </w:pPr>
+            <w:r>
+              <w:rPr>
+                <w:lang w:val="nl-NL"/>
+              </w:rPr>
+              <w:t xml:space="preserve">Biedt ACID-transacties over meerder </w:t>
+            </w:r>
+            <w:proofErr w:type="spellStart"/>
+            <w:r>
+              <w:rPr>
+                <w:lang w:val="nl-NL"/>
+              </w:rPr>
+              <w:t>keys</w:t>
+            </w:r>
+            <w:proofErr w:type="spellEnd"/>
+            <w:r>
+              <w:rPr>
+                <w:lang w:val="nl-NL"/>
+              </w:rPr>
+              <w:t xml:space="preserve"> en tabellen.</w:t>
+            </w:r>
+          </w:p>
+          <w:p>
+            <w:pPr>
+              <w:rPr>
+                <w:lang w:val="nl-NL"/>
+              </w:rPr>
+            </w:pPr>
+            <w:r>
+              <w:rPr>
+                <w:lang w:val="nl-NL"/>
+              </w:rPr>
+              <w:t xml:space="preserve">Het is gebouwd op </w:t>
+            </w:r>
+            <w:proofErr w:type="spellStart"/>
+            <w:r>
+              <w:rPr>
+                <w:lang w:val="nl-NL"/>
+              </w:rPr>
+              <w:t>RocksDB</w:t>
+            </w:r>
+            <w:proofErr w:type="spellEnd"/>
+            <w:r>
+              <w:rPr>
+                <w:lang w:val="nl-NL"/>
+              </w:rPr>
+              <w:t xml:space="preserve"> (per node) + een gedistribueerd </w:t>
+            </w:r>
+            <w:proofErr w:type="spellStart"/>
+            <w:r>
+              <w:rPr>
+                <w:lang w:val="nl-NL"/>
+              </w:rPr>
+              <w:t>Raft</w:t>
+            </w:r>
+            <w:proofErr w:type="spellEnd"/>
+            <w:r>
+              <w:rPr>
+                <w:lang w:val="nl-NL"/>
+              </w:rPr>
+              <w:t xml:space="preserve"> protocol.</w:t>
+            </w:r>
+          </w:p>
+          <w:p>
+            <w:pPr>
+              <w:rPr>
+                <w:lang w:val="nl-NL"/>
+              </w:rPr>
+            </w:pPr>
+            <w:r>
+              <w:rPr>
+                <w:b/>
+                <w:bCs/>
+                <w:lang w:val="nl-NL"/>
+              </w:rPr>
+              <w:t>Gebruik</w:t>
+            </w:r>
+            <w:r>
+              <w:rPr>
+                <w:lang w:val="nl-NL"/>
+              </w:rPr>
+              <w:t>:</w:t>
+            </w:r>
+          </w:p>
+          <w:p>
+            <w:pPr>
+              <w:pStyle w:val="ListParagraph"/>
+              <w:numPr>
+                <w:ilvl w:val="0"/>
+                <w:numId w:val="4"/>
+              </w:numPr>
+              <w:rPr>
+                <w:lang w:val="nl-NL"/>
+              </w:rPr>
+            </w:pPr>
+            <w:proofErr w:type="spellStart"/>
+            <w:r>
+              <w:rPr>
+                <w:lang w:val="nl-NL"/>
+              </w:rPr>
+              <w:t>TiKV</w:t>
+            </w:r>
+            <w:proofErr w:type="spellEnd"/>
+            <w:r>
+              <w:rPr>
+                <w:lang w:val="nl-NL"/>
+              </w:rPr>
+              <w:t xml:space="preserve"> wordt gebruikt waar je een schaalbare, transactionele opslag nodig hebt.</w:t>
+            </w:r>
+          </w:p>
+          <w:p>
+            <w:pPr>
+              <w:pStyle w:val="ListParagraph"/>
+              <w:numPr>
+                <w:ilvl w:val="0"/>
+                <w:numId w:val="4"/>
+              </w:numPr>
+              <w:rPr>
+                <w:lang w:val="nl-NL"/>
+              </w:rPr>
+            </w:pPr>
+            <w:r>
+              <w:rPr>
+                <w:lang w:val="nl-NL"/>
+              </w:rPr>
+              <w:t xml:space="preserve">Het vormt het fundament voor </w:t>
+            </w:r>
+            <w:proofErr w:type="spellStart"/>
+            <w:r>
+              <w:rPr>
+                <w:lang w:val="nl-NL"/>
+              </w:rPr>
+              <w:t>TiDB</w:t>
+            </w:r>
+            <w:proofErr w:type="spellEnd"/>
+            <w:r>
+              <w:rPr>
+                <w:lang w:val="nl-NL"/>
+              </w:rPr>
+              <w:t xml:space="preserve">, een </w:t>
+            </w:r>
+            <w:proofErr w:type="spellStart"/>
+            <w:r>
+              <w:rPr>
+                <w:lang w:val="nl-NL"/>
+              </w:rPr>
+              <w:t>MySQL</w:t>
+            </w:r>
+            <w:proofErr w:type="spellEnd"/>
+            <w:r>
+              <w:rPr>
+                <w:lang w:val="nl-NL"/>
+              </w:rPr>
+              <w:t>-compatibele gedistribueerde SQL-database.</w:t>
+            </w:r>
+          </w:p>
+          <w:p>
+            <w:pPr>
+              <w:pStyle w:val="ListParagraph"/>
+              <w:numPr>
+                <w:ilvl w:val="0"/>
+                <w:numId w:val="4"/>
+              </w:numPr>
+              <w:rPr>
+                <w:lang w:val="nl-NL"/>
+              </w:rPr>
+            </w:pPr>
+            <w:r>
+              <w:rPr>
+                <w:lang w:val="nl-NL"/>
+              </w:rPr>
+              <w:t xml:space="preserve">Geschikt voor Online Transaction processing (OLTP) </w:t>
+            </w:r>
+            <w:proofErr w:type="spellStart"/>
+            <w:r>
+              <w:rPr>
+                <w:lang w:val="nl-NL"/>
+              </w:rPr>
+              <w:t>workloads</w:t>
+            </w:r>
+            <w:proofErr w:type="spellEnd"/>
+            <w:r>
+              <w:rPr>
+                <w:lang w:val="nl-NL"/>
+              </w:rPr>
+              <w:t xml:space="preserve"> die </w:t>
+            </w:r>
+            <w:proofErr w:type="spellStart"/>
+            <w:r>
+              <w:rPr>
+                <w:lang w:val="nl-NL"/>
+              </w:rPr>
+              <w:t>MySQL</w:t>
+            </w:r>
+            <w:proofErr w:type="spellEnd"/>
+            <w:r>
+              <w:rPr>
+                <w:lang w:val="nl-NL"/>
+              </w:rPr>
+              <w:t xml:space="preserve"> overstijgen in schaal.</w:t>
+            </w:r>
+          </w:p>
+          <w:p>
+            <w:pPr>
+              <w:rPr>
+                <w:lang w:val="nl-NL"/>
+              </w:rPr>
+            </w:pPr>
+          </w:p>
+          <w:p>
+            <w:pPr>
+              <w:jc w:val="center"/>
+              <w:rPr>
+                <w:lang w:val="nl-NL"/>
+              </w:rPr>
+            </w:pPr>
+            <w:r>
+              <w:rPr>
+                <w:lang w:val="nl-NL"/>
+              </w:rPr>
+              <w:drawing>
+                <wp:inline distT="0" distB="0" distL="0" distR="0" wp14:anchorId="56F4B189" wp14:editId="2E333502">
+                  <wp:extent cx="5476875" cy="3021808"/>
+                  <wp:effectExtent l="0" t="0" r="0" b="7620"/>
+                  <wp:docPr id="357282000" name="Picture 1"/>
+                  <wp:cNvGraphicFramePr>
+                    <a:graphicFrameLocks xmlns:a="http://schemas.openxmlformats.org/drawingml/2006/main" noChangeAspect="1"/>
+                  </wp:cNvGraphicFramePr>
+                  <a:graphic xmlns:a="http://schemas.openxmlformats.org/drawingml/2006/main">
+                    <a:graphicData uri="http://schemas.openxmlformats.org/drawingml/2006/picture">
+                      <pic:pic xmlns:pic="http://schemas.openxmlformats.org/drawingml/2006/picture">
+                        <pic:nvPicPr>
+                          <pic:cNvPr id="357282000" name=""/>
+                          <pic:cNvPicPr/>
+                        </pic:nvPicPr>
+                        <pic:blipFill>
+                          <a:blip r:embed="rId26"/>
+                          <a:stretch>
+                            <a:fillRect/>
+                          </a:stretch>
+                        </pic:blipFill>
+                        <pic:spPr>
+                          <a:xfrm>
+                            <a:off x="0" y="0"/>
+                            <a:ext cx="5481053" cy="3024113"/>
+                          </a:xfrm>
+                          <a:prstGeom prst="rect">
+                            <a:avLst/>
+                          </a:prstGeom>
+                        </pic:spPr>
+                      </pic:pic>
+                    </a:graphicData>
+                  </a:graphic>
+                </wp:inline>
+              </w:drawing>
+            </w:r>
+          </w:p>
+          <w:p>
+            <w:pPr>
+              <w:jc w:val="center"/>
+              <w:rPr>
+                <w:lang w:val="nl-NL"/>
+              </w:rPr>
+            </w:pPr>
+          </w:p>
+        </w:tc>
+      </w:tr>
+    </w:tbl>
+    <w:p>
+      <w:pPr>
+        <w:rPr>
+          <w:lang w:val="nl-NL"/>
+        </w:rPr>
+      </w:pPr>
+    </w:p>
+    <w:p>
+      <w:pPr>
+        <w:pStyle w:val="ListParagraph"/>
+        <w:numPr>
+          <w:ilvl w:val="0"/>
+          <w:numId w:val="7"/>
+        </w:numPr>
+        <w:rPr>
+          <w:lang w:val="nl-NL"/>
+        </w:rPr>
+      </w:pPr>
+    </w:p>
+    <w:tbl>
+      <w:tblPr>
+        <w:tblStyle w:val="TableGrid"/>
+        <w:tblW w:w="0" w:type="auto"/>
+        <w:tblLook w:val="04A0" w:firstRow="1" w:lastRow="0" w:firstColumn="1" w:lastColumn="0" w:noHBand="0" w:noVBand="1"/>
+      </w:tblPr>
+      <w:tblGrid>
+        <w:gridCol w:w="9016"/>
+      </w:tblGrid>
+      <w:tr>
+        <w:tc>
+          <w:tcPr>
+            <w:tcW w:w="9016" w:type="dxa"/>
+          </w:tcPr>
+          <w:p>
+            <w:pPr>
+              <w:rPr>
+                <w:lang w:val="nl-NL"/>
+              </w:rPr>
+            </w:pPr>
+          </w:p>
+        </w:tc>
+      </w:tr>
+    </w:tbl>
+    <w:p>
+      <w:pPr>
+        <w:rPr>
+          <w:lang w:val="nl-NL"/>
+        </w:rPr>
+      </w:pPr>
+    </w:p>
     <w:p>
       <w:pPr>
         <w:rPr>

</xml_diff>